<commit_message>
Actualizacion de informacion de los 13 puntos
Actualizacion de informacion de los 13 puntos
</commit_message>
<xml_diff>
--- a/OBJETIVO PERSONAL- Darwin Quiroz.docx
+++ b/OBJETIVO PERSONAL- Darwin Quiroz.docx
@@ -4,6 +4,25 @@
   <w:body>
     <w:p>
       <w:pPr>
+        <w:rPr>
+          <w:rFonts w:ascii="Times New Roman" w:hAnsi="Times New Roman" w:cs="Times New Roman"/>
+          <w:b/>
+          <w:sz w:val="24"/>
+          <w:szCs w:val="24"/>
+        </w:rPr>
+      </w:pPr>
+      <w:r>
+        <w:rPr>
+          <w:rFonts w:ascii="Times New Roman" w:hAnsi="Times New Roman" w:cs="Times New Roman"/>
+          <w:b/>
+          <w:sz w:val="24"/>
+          <w:szCs w:val="24"/>
+        </w:rPr>
+        <w:t>Darwin Edilson Quiroz Ruales                       ING SISTEMAS VII</w:t>
+      </w:r>
+    </w:p>
+    <w:p>
+      <w:pPr>
         <w:jc w:val="center"/>
         <w:rPr>
           <w:rFonts w:ascii="Times New Roman" w:hAnsi="Times New Roman" w:cs="Times New Roman"/>
@@ -14,6 +33,16 @@
       </w:pPr>
       <w:bookmarkStart w:id="0" w:name="_GoBack"/>
       <w:bookmarkEnd w:id="0"/>
+    </w:p>
+    <w:p>
+      <w:pPr>
+        <w:jc w:val="center"/>
+        <w:rPr>
+          <w:rFonts w:ascii="Times New Roman" w:hAnsi="Times New Roman" w:cs="Times New Roman"/>
+          <w:sz w:val="24"/>
+          <w:szCs w:val="24"/>
+        </w:rPr>
+      </w:pPr>
       <w:r>
         <w:rPr>
           <w:rFonts w:ascii="Times New Roman" w:hAnsi="Times New Roman" w:cs="Times New Roman"/>
@@ -24,7 +53,7 @@
           <w:lang w:eastAsia="es-CO"/>
         </w:rPr>
         <w:drawing>
-          <wp:anchor distT="0" distB="0" distL="114300" distR="114300" simplePos="0" relativeHeight="251659264" behindDoc="0" locked="0" layoutInCell="1" allowOverlap="1" wp14:anchorId="07F2015A" wp14:editId="6A2AA153">
+          <wp:anchor distT="0" distB="0" distL="114300" distR="114300" simplePos="0" relativeHeight="251659264" behindDoc="0" locked="0" layoutInCell="1" allowOverlap="1" wp14:anchorId="07DA9E74" wp14:editId="68FD6D87">
             <wp:simplePos x="0" y="0"/>
             <wp:positionH relativeFrom="column">
               <wp:posOffset>4624070</wp:posOffset>
@@ -104,15 +133,6 @@
           <w:szCs w:val="24"/>
         </w:rPr>
       </w:pPr>
-    </w:p>
-    <w:p>
-      <w:pPr>
-        <w:rPr>
-          <w:rFonts w:ascii="Times New Roman" w:hAnsi="Times New Roman" w:cs="Times New Roman"/>
-          <w:sz w:val="24"/>
-          <w:szCs w:val="24"/>
-        </w:rPr>
-      </w:pPr>
       <w:r>
         <w:rPr>
           <w:rFonts w:ascii="Times New Roman" w:hAnsi="Times New Roman" w:cs="Times New Roman"/>
@@ -121,15 +141,6 @@
         </w:rPr>
         <w:t>De manera individual describa un objetivo académico o personal que desee alcanzar en lo que resta del año. Defina para esto los recursos involucrados.</w:t>
       </w:r>
-    </w:p>
-    <w:p>
-      <w:pPr>
-        <w:rPr>
-          <w:rFonts w:ascii="Times New Roman" w:hAnsi="Times New Roman" w:cs="Times New Roman"/>
-          <w:sz w:val="24"/>
-          <w:szCs w:val="24"/>
-        </w:rPr>
-      </w:pPr>
     </w:p>
     <w:p>
       <w:pPr>

</xml_diff>